<commit_message>
Add correlation graph, mse and  update status report doc
</commit_message>
<xml_diff>
--- a/Status Report .docx
+++ b/Status Report .docx
@@ -220,7 +220,14 @@
           <w:rFonts w:ascii="Times New Roman" w:hAnsi="Times New Roman" w:cs="Times New Roman"/>
           <w:lang w:val="en-US"/>
         </w:rPr>
-        <w:t>Weight and height are strong indicators of calorie burn.</w:t>
+        <w:t>BMI</w:t>
+      </w:r>
+      <w:r>
+        <w:rPr>
+          <w:rFonts w:ascii="Times New Roman" w:hAnsi="Times New Roman" w:cs="Times New Roman"/>
+          <w:lang w:val="en-US"/>
+        </w:rPr>
+        <w:t xml:space="preserve"> are strong indicators of calorie burn.</w:t>
       </w:r>
     </w:p>
     <w:p>
@@ -352,15 +359,41 @@
         </w:numPr>
         <w:rPr>
           <w:rFonts w:ascii="Times New Roman" w:hAnsi="Times New Roman" w:cs="Times New Roman"/>
-          <w:lang w:val="en-US"/>
-        </w:rPr>
-      </w:pPr>
-      <w:r>
-        <w:rPr>
-          <w:rFonts w:ascii="Times New Roman" w:hAnsi="Times New Roman" w:cs="Times New Roman"/>
-          <w:lang w:val="en-US"/>
-        </w:rPr>
-        <w:t>Model selection: Deep Neural Network using pytorch.</w:t>
+          <w:highlight w:val="yellow"/>
+          <w:lang w:val="en-US"/>
+        </w:rPr>
+      </w:pPr>
+      <w:r>
+        <w:rPr>
+          <w:rFonts w:ascii="Times New Roman" w:hAnsi="Times New Roman" w:cs="Times New Roman"/>
+          <w:highlight w:val="yellow"/>
+          <w:lang w:val="en-US"/>
+        </w:rPr>
+        <w:t xml:space="preserve">Model selection: </w:t>
+      </w:r>
+      <w:r>
+        <w:rPr>
+          <w:rFonts w:ascii="Times New Roman" w:hAnsi="Times New Roman" w:cs="Times New Roman"/>
+          <w:highlight w:val="yellow"/>
+          <w:lang w:val="en-US"/>
+        </w:rPr>
+        <w:t>XGBoost</w:t>
+      </w:r>
+      <w:r>
+        <w:rPr>
+          <w:rFonts w:ascii="Times New Roman" w:hAnsi="Times New Roman" w:cs="Times New Roman"/>
+          <w:highlight w:val="yellow"/>
+          <w:lang w:val="en-US"/>
+        </w:rPr>
+        <w:t>, FNN</w:t>
+      </w:r>
+      <w:r>
+        <w:rPr>
+          <w:rFonts w:ascii="Times New Roman" w:hAnsi="Times New Roman" w:cs="Times New Roman"/>
+          <w:highlight w:val="yellow"/>
+          <w:lang w:val="en-US"/>
+        </w:rPr>
+        <w:t xml:space="preserve"> and XXX</w:t>
       </w:r>
     </w:p>
     <w:p>
@@ -390,29 +423,6 @@
           <w:ilvl w:val="0"/>
           <w:numId w:val="3"/>
         </w:numPr>
-        <w:rPr>
-          <w:rFonts w:ascii="Times New Roman" w:hAnsi="Times New Roman" w:cs="Times New Roman"/>
-          <w:lang w:val="en-US"/>
-        </w:rPr>
-      </w:pPr>
-      <w:r>
-        <w:rPr>
-          <w:rFonts w:ascii="Times New Roman" w:hAnsi="Times New Roman" w:cs="Times New Roman"/>
-          <w:lang w:val="en-US"/>
-        </w:rPr>
-        <w:t xml:space="preserve">Performance evaluation using MSE, MAE, confusion </w:t>
-      </w:r>
-      <w:r>
-        <w:rPr>
-          <w:rFonts w:ascii="Times New Roman" w:hAnsi="Times New Roman" w:cs="Times New Roman"/>
-          <w:lang w:val="en-US"/>
-        </w:rPr>
-        <w:t>matrix (F1 score, accuracy score, precision score).</w:t>
-      </w:r>
-    </w:p>
-    <w:p>
-      <w:pPr>
-        <w:pStyle w:val="ListParagraph"/>
         <w:rPr>
           <w:rFonts w:ascii="Bodoni MT" w:hAnsi="Bodoni MT" w:cs="Times New Roman"/>
           <w:b/>
@@ -420,6 +430,27 @@
           <w:lang w:val="en-US"/>
         </w:rPr>
       </w:pPr>
+      <w:r>
+        <w:rPr>
+          <w:rFonts w:ascii="Times New Roman" w:hAnsi="Times New Roman" w:cs="Times New Roman"/>
+          <w:lang w:val="en-US"/>
+        </w:rPr>
+        <w:t>Performance evaluation using MAE</w:t>
+      </w:r>
+      <w:r>
+        <w:rPr>
+          <w:rFonts w:ascii="Times New Roman" w:hAnsi="Times New Roman" w:cs="Times New Roman"/>
+          <w:lang w:val="en-US"/>
+        </w:rPr>
+        <w:t>, MSE</w:t>
+      </w:r>
+      <w:r>
+        <w:rPr>
+          <w:rFonts w:ascii="Times New Roman" w:hAnsi="Times New Roman" w:cs="Times New Roman"/>
+          <w:lang w:val="en-US"/>
+        </w:rPr>
+        <w:t xml:space="preserve"> and r2 score.</w:t>
+      </w:r>
     </w:p>
     <w:p>
       <w:pPr>
@@ -509,7 +540,14 @@
           <w:rFonts w:ascii="Times New Roman" w:hAnsi="Times New Roman" w:cs="Times New Roman"/>
           <w:lang w:val="en-US"/>
         </w:rPr>
-        <w:t>Scikit-learn (Regression Models, Random Forest)</w:t>
+        <w:t xml:space="preserve">Scikit </w:t>
+      </w:r>
+      <w:r>
+        <w:rPr>
+          <w:rFonts w:ascii="Times New Roman" w:hAnsi="Times New Roman" w:cs="Times New Roman"/>
+          <w:lang w:val="en-US"/>
+        </w:rPr>
+        <w:t>Learn (AE, MSE, R2, Train Test Split)</w:t>
       </w:r>
     </w:p>
     <w:p>
@@ -551,6 +589,26 @@
         </w:rPr>
         <w:t>Dataset: Fitness data including heart rates, workout type and calories burned.</w:t>
       </w:r>
+    </w:p>
+    <w:p>
+      <w:pPr>
+        <w:pStyle w:val="ListParagraph"/>
+        <w:ind w:left="1440"/>
+        <w:rPr>
+          <w:rFonts w:ascii="Times New Roman" w:hAnsi="Times New Roman" w:cs="Times New Roman"/>
+          <w:lang w:val="en-US"/>
+        </w:rPr>
+      </w:pPr>
+    </w:p>
+    <w:p>
+      <w:pPr>
+        <w:pStyle w:val="ListParagraph"/>
+        <w:ind w:left="1440"/>
+        <w:rPr>
+          <w:rFonts w:ascii="Times New Roman" w:hAnsi="Times New Roman" w:cs="Times New Roman"/>
+          <w:lang w:val="en-US"/>
+        </w:rPr>
+      </w:pPr>
     </w:p>
     <w:p>
       <w:pPr>
@@ -741,22 +799,25 @@
         </w:numPr>
         <w:rPr>
           <w:rFonts w:ascii="Times New Roman" w:hAnsi="Times New Roman" w:cs="Times New Roman"/>
-          <w:lang w:val="en-US"/>
-        </w:rPr>
-      </w:pPr>
-      <w:r>
-        <w:rPr>
-          <w:rFonts w:ascii="Times New Roman" w:hAnsi="Times New Roman" w:cs="Times New Roman"/>
-          <w:lang w:val="en-US"/>
-        </w:rPr>
-        <w:t xml:space="preserve">Train and compare Linear Regression, Random Forest, and Deep Neural </w:t>
-      </w:r>
-      <w:r>
-        <w:rPr>
-          <w:rFonts w:ascii="Times New Roman" w:hAnsi="Times New Roman" w:cs="Times New Roman"/>
-          <w:lang w:val="en-US"/>
-        </w:rPr>
-        <w:t>Network (DNN).</w:t>
+          <w:highlight w:val="yellow"/>
+          <w:lang w:val="en-US"/>
+        </w:rPr>
+      </w:pPr>
+      <w:r>
+        <w:rPr>
+          <w:rFonts w:ascii="Times New Roman" w:hAnsi="Times New Roman" w:cs="Times New Roman"/>
+          <w:highlight w:val="yellow"/>
+          <w:lang w:val="en-US"/>
+        </w:rPr>
+        <w:t xml:space="preserve">Train and compare </w:t>
+      </w:r>
+      <w:r>
+        <w:rPr>
+          <w:rFonts w:ascii="Times New Roman" w:hAnsi="Times New Roman" w:cs="Times New Roman"/>
+          <w:highlight w:val="yellow"/>
+          <w:lang w:val="en-US"/>
+        </w:rPr>
+        <w:t>XGBoost, FNN and XXX</w:t>
       </w:r>
     </w:p>
     <w:p>
@@ -796,7 +857,35 @@
           <w:rFonts w:ascii="Times New Roman" w:hAnsi="Times New Roman" w:cs="Times New Roman"/>
           <w:lang w:val="en-US"/>
         </w:rPr>
-        <w:t>Evaluate performance using MSE, MAE, confusion matrix.</w:t>
+        <w:t>Evaluate performance using M</w:t>
+      </w:r>
+      <w:r>
+        <w:rPr>
+          <w:rFonts w:ascii="Times New Roman" w:hAnsi="Times New Roman" w:cs="Times New Roman"/>
+          <w:lang w:val="en-US"/>
+        </w:rPr>
+        <w:t>AE, M</w:t>
+      </w:r>
+      <w:r>
+        <w:rPr>
+          <w:rFonts w:ascii="Times New Roman" w:hAnsi="Times New Roman" w:cs="Times New Roman"/>
+          <w:lang w:val="en-US"/>
+        </w:rPr>
+        <w:t>SE</w:t>
+      </w:r>
+      <w:r>
+        <w:rPr>
+          <w:rFonts w:ascii="Times New Roman" w:hAnsi="Times New Roman" w:cs="Times New Roman"/>
+          <w:lang w:val="en-US"/>
+        </w:rPr>
+        <w:t xml:space="preserve"> and R2 score</w:t>
+      </w:r>
+      <w:r>
+        <w:rPr>
+          <w:rFonts w:ascii="Times New Roman" w:hAnsi="Times New Roman" w:cs="Times New Roman"/>
+          <w:lang w:val="en-US"/>
+        </w:rPr>
+        <w:t>.</w:t>
       </w:r>
     </w:p>
     <w:p>
@@ -1098,14 +1187,7 @@
           <w:rFonts w:ascii="Times New Roman" w:hAnsi="Times New Roman" w:cs="Times New Roman"/>
           <w:lang w:val="en-US"/>
         </w:rPr>
-        <w:t>Initial Bench Marking:</w:t>
-      </w:r>
-      <w:r>
-        <w:rPr>
-          <w:rFonts w:ascii="Times New Roman" w:hAnsi="Times New Roman" w:cs="Times New Roman"/>
-          <w:lang w:val="en-US"/>
-        </w:rPr>
-        <w:t xml:space="preserve"> </w:t>
+        <w:t xml:space="preserve">Initial Bench Marking: </w:t>
       </w:r>
     </w:p>
     <w:p>
@@ -1125,7 +1207,7 @@
           <w:rFonts w:ascii="Times New Roman" w:hAnsi="Times New Roman" w:cs="Times New Roman"/>
           <w:lang w:val="en-US"/>
         </w:rPr>
-        <w:t>Linear Regression</w:t>
+        <w:t>XGBoost</w:t>
       </w:r>
     </w:p>
     <w:p>
@@ -1145,7 +1227,7 @@
           <w:rFonts w:ascii="Times New Roman" w:hAnsi="Times New Roman" w:cs="Times New Roman"/>
           <w:lang w:val="en-US"/>
         </w:rPr>
-        <w:t xml:space="preserve">Random Forest </w:t>
+        <w:t>FNN</w:t>
       </w:r>
     </w:p>
     <w:p>
@@ -1157,15 +1239,17 @@
         </w:numPr>
         <w:rPr>
           <w:rFonts w:ascii="Times New Roman" w:hAnsi="Times New Roman" w:cs="Times New Roman"/>
-          <w:lang w:val="en-US"/>
-        </w:rPr>
-      </w:pPr>
-      <w:r>
-        <w:rPr>
-          <w:rFonts w:ascii="Times New Roman" w:hAnsi="Times New Roman" w:cs="Times New Roman"/>
-          <w:lang w:val="en-US"/>
-        </w:rPr>
-        <w:t>Deep Neural Network</w:t>
+          <w:highlight w:val="yellow"/>
+          <w:lang w:val="en-US"/>
+        </w:rPr>
+      </w:pPr>
+      <w:r>
+        <w:rPr>
+          <w:rFonts w:ascii="Times New Roman" w:hAnsi="Times New Roman" w:cs="Times New Roman"/>
+          <w:highlight w:val="yellow"/>
+          <w:lang w:val="en-US"/>
+        </w:rPr>
+        <w:t>XXX</w:t>
       </w:r>
     </w:p>
     <w:p>
@@ -1241,7 +1325,21 @@
           <w:rFonts w:ascii="Times New Roman" w:hAnsi="Times New Roman" w:cs="Times New Roman"/>
           <w:lang w:val="en-US"/>
         </w:rPr>
-        <w:t>Week 2: Optimize DNN for better generalization.</w:t>
+        <w:t xml:space="preserve">Week 2: Optimize </w:t>
+      </w:r>
+      <w:r>
+        <w:rPr>
+          <w:rFonts w:ascii="Times New Roman" w:hAnsi="Times New Roman" w:cs="Times New Roman"/>
+          <w:lang w:val="en-US"/>
+        </w:rPr>
+        <w:t>F</w:t>
+      </w:r>
+      <w:r>
+        <w:rPr>
+          <w:rFonts w:ascii="Times New Roman" w:hAnsi="Times New Roman" w:cs="Times New Roman"/>
+          <w:lang w:val="en-US"/>
+        </w:rPr>
+        <w:t>NN for better generalization.</w:t>
       </w:r>
     </w:p>
     <w:p>
@@ -1371,6 +1469,12 @@
         <w:lang w:val="en-US"/>
       </w:rPr>
       <w:t>Author: William Wang</w:t>
+    </w:r>
+    <w:r>
+      <w:rPr>
+        <w:lang w:val="en-US"/>
+      </w:rPr>
+      <w:t>, Darshan Nair</w:t>
     </w:r>
   </w:p>
 </w:hdr>

</xml_diff>